<commit_message>
working on mod 9 HW
</commit_message>
<xml_diff>
--- a/Module09/MOE Mod9.docx
+++ b/Module09/MOE Mod9.docx
@@ -102,18 +102,6 @@
     </w:p>
     <w:p>
       <w:pPr>
-        <w:shd w:val="clear" w:color="auto" w:fill="FFFFFF"/>
-        <w:spacing w:after="150" w:line="240" w:lineRule="auto"/>
-        <w:rPr>
-          <w:rFonts w:ascii="Helvetica" w:eastAsia="Times New Roman" w:hAnsi="Helvetica" w:cs="Helvetica"/>
-          <w:color w:val="212121"/>
-          <w:sz w:val="21"/>
-          <w:szCs w:val="21"/>
-        </w:rPr>
-      </w:pPr>
-    </w:p>
-    <w:p>
-      <w:pPr>
         <w:pStyle w:val="Heading3"/>
         <w:rPr>
           <w:rFonts w:eastAsia="Times New Roman"/>
@@ -160,16 +148,16 @@
         <w:rPr>
           <w:rFonts w:ascii="Calibri" w:eastAsia="Times New Roman" w:hAnsi="Calibri" w:cs="Calibri"/>
           <w:color w:val="auto"/>
-          <w:sz w:val="22"/>
-          <w:szCs w:val="22"/>
+          <w:sz w:val="20"/>
+          <w:szCs w:val="20"/>
         </w:rPr>
       </w:pPr>
       <w:r>
         <w:rPr>
           <w:rFonts w:ascii="Calibri" w:eastAsia="Times New Roman" w:hAnsi="Calibri" w:cs="Calibri"/>
           <w:color w:val="auto"/>
-          <w:sz w:val="22"/>
-          <w:szCs w:val="22"/>
+          <w:sz w:val="20"/>
+          <w:szCs w:val="20"/>
         </w:rPr>
         <w:t>SELECT COUNT(</w:t>
       </w:r>
@@ -178,8 +166,8 @@
         <w:rPr>
           <w:rFonts w:ascii="Calibri" w:eastAsia="Times New Roman" w:hAnsi="Calibri" w:cs="Calibri"/>
           <w:color w:val="auto"/>
-          <w:sz w:val="22"/>
-          <w:szCs w:val="22"/>
+          <w:sz w:val="20"/>
+          <w:szCs w:val="20"/>
         </w:rPr>
         <w:t>DISTINCT(</w:t>
       </w:r>
@@ -189,8 +177,8 @@
         <w:rPr>
           <w:rFonts w:ascii="Calibri" w:eastAsia="Times New Roman" w:hAnsi="Calibri" w:cs="Calibri"/>
           <w:color w:val="auto"/>
-          <w:sz w:val="22"/>
-          <w:szCs w:val="22"/>
+          <w:sz w:val="20"/>
+          <w:szCs w:val="20"/>
         </w:rPr>
         <w:t>sid</w:t>
       </w:r>
@@ -199,8 +187,8 @@
         <w:rPr>
           <w:rFonts w:ascii="Calibri" w:eastAsia="Times New Roman" w:hAnsi="Calibri" w:cs="Calibri"/>
           <w:color w:val="auto"/>
-          <w:sz w:val="22"/>
-          <w:szCs w:val="22"/>
+          <w:sz w:val="20"/>
+          <w:szCs w:val="20"/>
         </w:rPr>
         <w:t xml:space="preserve">)) AS </w:t>
       </w:r>
@@ -209,8 +197,8 @@
         <w:rPr>
           <w:rFonts w:ascii="Calibri" w:eastAsia="Times New Roman" w:hAnsi="Calibri" w:cs="Calibri"/>
           <w:color w:val="auto"/>
-          <w:sz w:val="22"/>
-          <w:szCs w:val="22"/>
+          <w:sz w:val="20"/>
+          <w:szCs w:val="20"/>
         </w:rPr>
         <w:t>sCount</w:t>
       </w:r>
@@ -219,8 +207,8 @@
         <w:rPr>
           <w:rFonts w:ascii="Calibri" w:eastAsia="Times New Roman" w:hAnsi="Calibri" w:cs="Calibri"/>
           <w:color w:val="auto"/>
-          <w:sz w:val="22"/>
-          <w:szCs w:val="22"/>
+          <w:sz w:val="20"/>
+          <w:szCs w:val="20"/>
         </w:rPr>
         <w:t xml:space="preserve">, </w:t>
       </w:r>
@@ -229,8 +217,8 @@
         <w:rPr>
           <w:rFonts w:ascii="Calibri" w:eastAsia="Times New Roman" w:hAnsi="Calibri" w:cs="Calibri"/>
           <w:color w:val="auto"/>
-          <w:sz w:val="22"/>
-          <w:szCs w:val="22"/>
+          <w:sz w:val="20"/>
+          <w:szCs w:val="20"/>
         </w:rPr>
         <w:t>bname</w:t>
       </w:r>
@@ -239,8 +227,8 @@
         <w:rPr>
           <w:rFonts w:ascii="Calibri" w:eastAsia="Times New Roman" w:hAnsi="Calibri" w:cs="Calibri"/>
           <w:color w:val="auto"/>
-          <w:sz w:val="22"/>
-          <w:szCs w:val="22"/>
+          <w:sz w:val="20"/>
+          <w:szCs w:val="20"/>
         </w:rPr>
         <w:t xml:space="preserve">, </w:t>
       </w:r>
@@ -249,8 +237,8 @@
         <w:rPr>
           <w:rFonts w:ascii="Calibri" w:eastAsia="Times New Roman" w:hAnsi="Calibri" w:cs="Calibri"/>
           <w:color w:val="auto"/>
-          <w:sz w:val="22"/>
-          <w:szCs w:val="22"/>
+          <w:sz w:val="20"/>
+          <w:szCs w:val="20"/>
         </w:rPr>
         <w:t>Reserves.bid</w:t>
       </w:r>
@@ -262,16 +250,16 @@
         <w:rPr>
           <w:rFonts w:ascii="Calibri" w:eastAsia="Times New Roman" w:hAnsi="Calibri" w:cs="Calibri"/>
           <w:color w:val="auto"/>
-          <w:sz w:val="22"/>
-          <w:szCs w:val="22"/>
+          <w:sz w:val="20"/>
+          <w:szCs w:val="20"/>
         </w:rPr>
       </w:pPr>
       <w:r>
         <w:rPr>
           <w:rFonts w:ascii="Calibri" w:eastAsia="Times New Roman" w:hAnsi="Calibri" w:cs="Calibri"/>
           <w:color w:val="auto"/>
-          <w:sz w:val="22"/>
-          <w:szCs w:val="22"/>
+          <w:sz w:val="20"/>
+          <w:szCs w:val="20"/>
         </w:rPr>
         <w:t>FROM Reserves</w:t>
       </w:r>
@@ -282,16 +270,16 @@
         <w:rPr>
           <w:rFonts w:ascii="Calibri" w:eastAsia="Times New Roman" w:hAnsi="Calibri" w:cs="Calibri"/>
           <w:color w:val="auto"/>
-          <w:sz w:val="22"/>
-          <w:szCs w:val="22"/>
+          <w:sz w:val="20"/>
+          <w:szCs w:val="20"/>
         </w:rPr>
       </w:pPr>
       <w:r>
         <w:rPr>
           <w:rFonts w:ascii="Calibri" w:eastAsia="Times New Roman" w:hAnsi="Calibri" w:cs="Calibri"/>
           <w:color w:val="auto"/>
-          <w:sz w:val="22"/>
-          <w:szCs w:val="22"/>
+          <w:sz w:val="20"/>
+          <w:szCs w:val="20"/>
         </w:rPr>
         <w:t xml:space="preserve">JOIN Boats ON </w:t>
       </w:r>
@@ -300,8 +288,8 @@
         <w:rPr>
           <w:rFonts w:ascii="Calibri" w:eastAsia="Times New Roman" w:hAnsi="Calibri" w:cs="Calibri"/>
           <w:color w:val="auto"/>
-          <w:sz w:val="22"/>
-          <w:szCs w:val="22"/>
+          <w:sz w:val="20"/>
+          <w:szCs w:val="20"/>
         </w:rPr>
         <w:t>Reserves.bid</w:t>
       </w:r>
@@ -310,8 +298,8 @@
         <w:rPr>
           <w:rFonts w:ascii="Calibri" w:eastAsia="Times New Roman" w:hAnsi="Calibri" w:cs="Calibri"/>
           <w:color w:val="auto"/>
-          <w:sz w:val="22"/>
-          <w:szCs w:val="22"/>
+          <w:sz w:val="20"/>
+          <w:szCs w:val="20"/>
         </w:rPr>
         <w:t xml:space="preserve"> = </w:t>
       </w:r>
@@ -320,8 +308,8 @@
         <w:rPr>
           <w:rFonts w:ascii="Calibri" w:eastAsia="Times New Roman" w:hAnsi="Calibri" w:cs="Calibri"/>
           <w:color w:val="auto"/>
-          <w:sz w:val="22"/>
-          <w:szCs w:val="22"/>
+          <w:sz w:val="20"/>
+          <w:szCs w:val="20"/>
         </w:rPr>
         <w:t>Boats.bid</w:t>
       </w:r>
@@ -333,16 +321,16 @@
         <w:rPr>
           <w:rFonts w:ascii="Calibri" w:eastAsia="Times New Roman" w:hAnsi="Calibri" w:cs="Calibri"/>
           <w:color w:val="auto"/>
-          <w:sz w:val="22"/>
-          <w:szCs w:val="22"/>
+          <w:sz w:val="20"/>
+          <w:szCs w:val="20"/>
         </w:rPr>
       </w:pPr>
       <w:r>
         <w:rPr>
           <w:rFonts w:ascii="Calibri" w:eastAsia="Times New Roman" w:hAnsi="Calibri" w:cs="Calibri"/>
           <w:color w:val="auto"/>
-          <w:sz w:val="22"/>
-          <w:szCs w:val="22"/>
+          <w:sz w:val="20"/>
+          <w:szCs w:val="20"/>
         </w:rPr>
         <w:t xml:space="preserve">GROUP BY </w:t>
       </w:r>
@@ -351,8 +339,8 @@
         <w:rPr>
           <w:rFonts w:ascii="Calibri" w:eastAsia="Times New Roman" w:hAnsi="Calibri" w:cs="Calibri"/>
           <w:color w:val="auto"/>
-          <w:sz w:val="22"/>
-          <w:szCs w:val="22"/>
+          <w:sz w:val="20"/>
+          <w:szCs w:val="20"/>
         </w:rPr>
         <w:t>Reserves.bid</w:t>
       </w:r>
@@ -364,16 +352,16 @@
         <w:rPr>
           <w:rFonts w:ascii="Calibri" w:eastAsia="Times New Roman" w:hAnsi="Calibri" w:cs="Calibri"/>
           <w:color w:val="auto"/>
-          <w:sz w:val="22"/>
-          <w:szCs w:val="22"/>
+          <w:sz w:val="20"/>
+          <w:szCs w:val="20"/>
         </w:rPr>
       </w:pPr>
       <w:r>
         <w:rPr>
           <w:rFonts w:ascii="Calibri" w:eastAsia="Times New Roman" w:hAnsi="Calibri" w:cs="Calibri"/>
           <w:color w:val="auto"/>
-          <w:sz w:val="22"/>
-          <w:szCs w:val="22"/>
+          <w:sz w:val="20"/>
+          <w:szCs w:val="20"/>
         </w:rPr>
         <w:t>ORDER BY COUNT(</w:t>
       </w:r>
@@ -382,8 +370,8 @@
         <w:rPr>
           <w:rFonts w:ascii="Calibri" w:eastAsia="Times New Roman" w:hAnsi="Calibri" w:cs="Calibri"/>
           <w:color w:val="auto"/>
-          <w:sz w:val="22"/>
-          <w:szCs w:val="22"/>
+          <w:sz w:val="20"/>
+          <w:szCs w:val="20"/>
         </w:rPr>
         <w:t>DISTINCT(</w:t>
       </w:r>
@@ -393,8 +381,8 @@
         <w:rPr>
           <w:rFonts w:ascii="Calibri" w:eastAsia="Times New Roman" w:hAnsi="Calibri" w:cs="Calibri"/>
           <w:color w:val="auto"/>
-          <w:sz w:val="22"/>
-          <w:szCs w:val="22"/>
+          <w:sz w:val="20"/>
+          <w:szCs w:val="20"/>
         </w:rPr>
         <w:t>sid</w:t>
       </w:r>
@@ -403,13 +391,12 @@
         <w:rPr>
           <w:rFonts w:ascii="Calibri" w:eastAsia="Times New Roman" w:hAnsi="Calibri" w:cs="Calibri"/>
           <w:color w:val="auto"/>
-          <w:sz w:val="22"/>
-          <w:szCs w:val="22"/>
+          <w:sz w:val="20"/>
+          <w:szCs w:val="20"/>
         </w:rPr>
         <w:t>)) DESC</w:t>
       </w:r>
     </w:p>
-    <w:p/>
     <w:p>
       <w:pPr>
         <w:pStyle w:val="Heading3"/>
@@ -419,376 +406,385 @@
           <w:bCs/>
         </w:rPr>
       </w:pPr>
-      <w:r>
+    </w:p>
+    <w:p>
+      <w:pPr>
+        <w:pStyle w:val="Heading3"/>
         <w:rPr>
           <w:rFonts w:eastAsia="Times New Roman"/>
           <w:b/>
           <w:bCs/>
         </w:rPr>
-        <w:t>Sailors Example 2:</w:t>
-      </w:r>
-    </w:p>
-    <w:p>
-      <w:pPr>
-        <w:shd w:val="clear" w:color="auto" w:fill="FFFFFF"/>
-        <w:spacing w:after="150" w:line="240" w:lineRule="auto"/>
-        <w:rPr>
-          <w:b/>
-          <w:bCs/>
-        </w:rPr>
-      </w:pPr>
-      <w:r>
-        <w:rPr>
-          <w:b/>
-          <w:bCs/>
-        </w:rPr>
-        <w:t>A</w:t>
-      </w:r>
-      <w:r>
-        <w:rPr>
-          <w:b/>
-          <w:bCs/>
-        </w:rPr>
-        <w:t xml:space="preserve">verage age of sailors who have reserved each boat (using </w:t>
-      </w:r>
-      <w:proofErr w:type="spellStart"/>
-      <w:r>
-        <w:rPr>
-          <w:b/>
-          <w:bCs/>
-        </w:rPr>
-        <w:t>bname</w:t>
-      </w:r>
-      <w:proofErr w:type="spellEnd"/>
-      <w:r>
-        <w:rPr>
-          <w:b/>
-          <w:bCs/>
-        </w:rPr>
-        <w:t>), showing boat name, bid, and the average age. Order results by bid.</w:t>
-      </w:r>
-    </w:p>
-    <w:p>
-      <w:pPr>
-        <w:pStyle w:val="Heading3"/>
-        <w:rPr>
-          <w:rFonts w:ascii="Helvetica" w:eastAsia="Times New Roman" w:hAnsi="Helvetica" w:cs="Helvetica"/>
-          <w:color w:val="212121"/>
-          <w:sz w:val="21"/>
-          <w:szCs w:val="21"/>
-        </w:rPr>
-      </w:pPr>
-      <w:r>
-        <w:rPr>
-          <w:rFonts w:ascii="Helvetica" w:eastAsia="Times New Roman" w:hAnsi="Helvetica" w:cs="Helvetica"/>
-          <w:color w:val="212121"/>
-          <w:sz w:val="21"/>
-          <w:szCs w:val="21"/>
-        </w:rPr>
-        <w:t xml:space="preserve">SELECT </w:t>
-      </w:r>
-      <w:proofErr w:type="spellStart"/>
-      <w:r>
-        <w:rPr>
-          <w:rFonts w:ascii="Helvetica" w:eastAsia="Times New Roman" w:hAnsi="Helvetica" w:cs="Helvetica"/>
-          <w:color w:val="212121"/>
-          <w:sz w:val="21"/>
-          <w:szCs w:val="21"/>
-        </w:rPr>
-        <w:t>bname</w:t>
-      </w:r>
-      <w:proofErr w:type="spellEnd"/>
-      <w:r>
-        <w:rPr>
-          <w:rFonts w:ascii="Helvetica" w:eastAsia="Times New Roman" w:hAnsi="Helvetica" w:cs="Helvetica"/>
-          <w:color w:val="212121"/>
-          <w:sz w:val="21"/>
-          <w:szCs w:val="21"/>
-        </w:rPr>
-        <w:t xml:space="preserve">, </w:t>
-      </w:r>
-      <w:proofErr w:type="spellStart"/>
-      <w:r>
-        <w:rPr>
-          <w:rFonts w:ascii="Helvetica" w:eastAsia="Times New Roman" w:hAnsi="Helvetica" w:cs="Helvetica"/>
-          <w:color w:val="212121"/>
-          <w:sz w:val="21"/>
-          <w:szCs w:val="21"/>
-        </w:rPr>
-        <w:t>Reserves.bid</w:t>
-      </w:r>
-      <w:proofErr w:type="spellEnd"/>
-      <w:r>
-        <w:rPr>
-          <w:rFonts w:ascii="Helvetica" w:eastAsia="Times New Roman" w:hAnsi="Helvetica" w:cs="Helvetica"/>
-          <w:color w:val="212121"/>
-          <w:sz w:val="21"/>
-          <w:szCs w:val="21"/>
-        </w:rPr>
-        <w:t>, AVG(</w:t>
-      </w:r>
-      <w:proofErr w:type="spellStart"/>
-      <w:r>
-        <w:rPr>
-          <w:rFonts w:ascii="Helvetica" w:eastAsia="Times New Roman" w:hAnsi="Helvetica" w:cs="Helvetica"/>
-          <w:color w:val="212121"/>
-          <w:sz w:val="21"/>
-          <w:szCs w:val="21"/>
-        </w:rPr>
-        <w:t>Sailors.age</w:t>
-      </w:r>
-      <w:proofErr w:type="spellEnd"/>
-      <w:r>
-        <w:rPr>
-          <w:rFonts w:ascii="Helvetica" w:eastAsia="Times New Roman" w:hAnsi="Helvetica" w:cs="Helvetica"/>
-          <w:color w:val="212121"/>
-          <w:sz w:val="21"/>
-          <w:szCs w:val="21"/>
-        </w:rPr>
-        <w:t xml:space="preserve">) AS </w:t>
-      </w:r>
-      <w:proofErr w:type="spellStart"/>
-      <w:r>
-        <w:rPr>
-          <w:rFonts w:ascii="Helvetica" w:eastAsia="Times New Roman" w:hAnsi="Helvetica" w:cs="Helvetica"/>
-          <w:color w:val="212121"/>
-          <w:sz w:val="21"/>
-          <w:szCs w:val="21"/>
-        </w:rPr>
-        <w:t>avg_</w:t>
-      </w:r>
-      <w:proofErr w:type="gramStart"/>
-      <w:r>
-        <w:rPr>
-          <w:rFonts w:ascii="Helvetica" w:eastAsia="Times New Roman" w:hAnsi="Helvetica" w:cs="Helvetica"/>
-          <w:color w:val="212121"/>
-          <w:sz w:val="21"/>
-          <w:szCs w:val="21"/>
-        </w:rPr>
-        <w:t>age</w:t>
-      </w:r>
-      <w:proofErr w:type="spellEnd"/>
-      <w:proofErr w:type="gramEnd"/>
-    </w:p>
-    <w:p>
-      <w:pPr>
-        <w:pStyle w:val="Heading3"/>
-        <w:rPr>
-          <w:rFonts w:ascii="Helvetica" w:eastAsia="Times New Roman" w:hAnsi="Helvetica" w:cs="Helvetica"/>
-          <w:color w:val="212121"/>
-          <w:sz w:val="21"/>
-          <w:szCs w:val="21"/>
-        </w:rPr>
-      </w:pPr>
-      <w:r>
-        <w:rPr>
-          <w:rFonts w:ascii="Helvetica" w:eastAsia="Times New Roman" w:hAnsi="Helvetica" w:cs="Helvetica"/>
-          <w:color w:val="212121"/>
-          <w:sz w:val="21"/>
-          <w:szCs w:val="21"/>
-        </w:rPr>
-        <w:t>FROM Reserves</w:t>
-      </w:r>
-    </w:p>
-    <w:p>
-      <w:pPr>
-        <w:pStyle w:val="Heading3"/>
-        <w:rPr>
-          <w:rFonts w:ascii="Helvetica" w:eastAsia="Times New Roman" w:hAnsi="Helvetica" w:cs="Helvetica"/>
-          <w:color w:val="212121"/>
-          <w:sz w:val="21"/>
-          <w:szCs w:val="21"/>
-        </w:rPr>
-      </w:pPr>
-      <w:r>
-        <w:rPr>
-          <w:rFonts w:ascii="Helvetica" w:eastAsia="Times New Roman" w:hAnsi="Helvetica" w:cs="Helvetica"/>
-          <w:color w:val="212121"/>
-          <w:sz w:val="21"/>
-          <w:szCs w:val="21"/>
-        </w:rPr>
-        <w:t xml:space="preserve">JOIN Boats ON </w:t>
-      </w:r>
-      <w:proofErr w:type="spellStart"/>
-      <w:r>
-        <w:rPr>
-          <w:rFonts w:ascii="Helvetica" w:eastAsia="Times New Roman" w:hAnsi="Helvetica" w:cs="Helvetica"/>
-          <w:color w:val="212121"/>
-          <w:sz w:val="21"/>
-          <w:szCs w:val="21"/>
-        </w:rPr>
-        <w:t>Reserves.bid</w:t>
-      </w:r>
-      <w:proofErr w:type="spellEnd"/>
-      <w:r>
-        <w:rPr>
-          <w:rFonts w:ascii="Helvetica" w:eastAsia="Times New Roman" w:hAnsi="Helvetica" w:cs="Helvetica"/>
-          <w:color w:val="212121"/>
-          <w:sz w:val="21"/>
-          <w:szCs w:val="21"/>
-        </w:rPr>
-        <w:t xml:space="preserve"> = </w:t>
-      </w:r>
-      <w:proofErr w:type="spellStart"/>
-      <w:r>
-        <w:rPr>
-          <w:rFonts w:ascii="Helvetica" w:eastAsia="Times New Roman" w:hAnsi="Helvetica" w:cs="Helvetica"/>
-          <w:color w:val="212121"/>
-          <w:sz w:val="21"/>
-          <w:szCs w:val="21"/>
-        </w:rPr>
-        <w:t>Boats.bid</w:t>
-      </w:r>
-      <w:proofErr w:type="spellEnd"/>
-    </w:p>
-    <w:p>
-      <w:pPr>
-        <w:pStyle w:val="Heading3"/>
-        <w:rPr>
-          <w:rFonts w:ascii="Helvetica" w:eastAsia="Times New Roman" w:hAnsi="Helvetica" w:cs="Helvetica"/>
-          <w:color w:val="212121"/>
-          <w:sz w:val="21"/>
-          <w:szCs w:val="21"/>
-        </w:rPr>
-      </w:pPr>
-      <w:r>
-        <w:rPr>
-          <w:rFonts w:ascii="Helvetica" w:eastAsia="Times New Roman" w:hAnsi="Helvetica" w:cs="Helvetica"/>
-          <w:color w:val="212121"/>
-          <w:sz w:val="21"/>
-          <w:szCs w:val="21"/>
-        </w:rPr>
-        <w:t xml:space="preserve">JOIN Sailors ON </w:t>
-      </w:r>
-      <w:proofErr w:type="spellStart"/>
-      <w:r>
-        <w:rPr>
-          <w:rFonts w:ascii="Helvetica" w:eastAsia="Times New Roman" w:hAnsi="Helvetica" w:cs="Helvetica"/>
-          <w:color w:val="212121"/>
-          <w:sz w:val="21"/>
-          <w:szCs w:val="21"/>
-        </w:rPr>
-        <w:t>Reserves.sid</w:t>
-      </w:r>
-      <w:proofErr w:type="spellEnd"/>
-      <w:r>
-        <w:rPr>
-          <w:rFonts w:ascii="Helvetica" w:eastAsia="Times New Roman" w:hAnsi="Helvetica" w:cs="Helvetica"/>
-          <w:color w:val="212121"/>
-          <w:sz w:val="21"/>
-          <w:szCs w:val="21"/>
-        </w:rPr>
-        <w:t xml:space="preserve"> = </w:t>
-      </w:r>
-      <w:proofErr w:type="spellStart"/>
-      <w:r>
-        <w:rPr>
-          <w:rFonts w:ascii="Helvetica" w:eastAsia="Times New Roman" w:hAnsi="Helvetica" w:cs="Helvetica"/>
-          <w:color w:val="212121"/>
-          <w:sz w:val="21"/>
-          <w:szCs w:val="21"/>
-        </w:rPr>
-        <w:t>Sailors.sid</w:t>
-      </w:r>
-      <w:proofErr w:type="spellEnd"/>
-    </w:p>
-    <w:p>
-      <w:pPr>
-        <w:pStyle w:val="Heading3"/>
-        <w:rPr>
-          <w:rFonts w:ascii="Helvetica" w:eastAsia="Times New Roman" w:hAnsi="Helvetica" w:cs="Helvetica"/>
-          <w:color w:val="212121"/>
-          <w:sz w:val="21"/>
-          <w:szCs w:val="21"/>
-        </w:rPr>
-      </w:pPr>
-      <w:r>
-        <w:rPr>
-          <w:rFonts w:ascii="Helvetica" w:eastAsia="Times New Roman" w:hAnsi="Helvetica" w:cs="Helvetica"/>
-          <w:color w:val="212121"/>
-          <w:sz w:val="21"/>
-          <w:szCs w:val="21"/>
-        </w:rPr>
-        <w:t xml:space="preserve">GROUP BY </w:t>
-      </w:r>
-      <w:proofErr w:type="spellStart"/>
-      <w:r>
-        <w:rPr>
-          <w:rFonts w:ascii="Helvetica" w:eastAsia="Times New Roman" w:hAnsi="Helvetica" w:cs="Helvetica"/>
-          <w:color w:val="212121"/>
-          <w:sz w:val="21"/>
-          <w:szCs w:val="21"/>
-        </w:rPr>
-        <w:t>Reserves.bid</w:t>
-      </w:r>
-      <w:proofErr w:type="spellEnd"/>
-    </w:p>
-    <w:p>
-      <w:pPr>
-        <w:pStyle w:val="Heading3"/>
-        <w:rPr>
-          <w:rFonts w:ascii="Helvetica" w:eastAsia="Times New Roman" w:hAnsi="Helvetica" w:cs="Helvetica"/>
-          <w:color w:val="212121"/>
-          <w:sz w:val="21"/>
-          <w:szCs w:val="21"/>
-        </w:rPr>
-      </w:pPr>
-      <w:r>
-        <w:rPr>
-          <w:rFonts w:ascii="Helvetica" w:eastAsia="Times New Roman" w:hAnsi="Helvetica" w:cs="Helvetica"/>
-          <w:color w:val="212121"/>
-          <w:sz w:val="21"/>
-          <w:szCs w:val="21"/>
-        </w:rPr>
-        <w:t xml:space="preserve">ORDER BY </w:t>
-      </w:r>
-      <w:proofErr w:type="spellStart"/>
-      <w:r>
-        <w:rPr>
-          <w:rFonts w:ascii="Helvetica" w:eastAsia="Times New Roman" w:hAnsi="Helvetica" w:cs="Helvetica"/>
-          <w:color w:val="212121"/>
-          <w:sz w:val="21"/>
-          <w:szCs w:val="21"/>
-        </w:rPr>
-        <w:t>Reserves.bid</w:t>
-      </w:r>
-      <w:proofErr w:type="spellEnd"/>
-      <w:r>
-        <w:rPr>
-          <w:rFonts w:ascii="Helvetica" w:eastAsia="Times New Roman" w:hAnsi="Helvetica" w:cs="Helvetica"/>
-          <w:color w:val="212121"/>
-          <w:sz w:val="21"/>
-          <w:szCs w:val="21"/>
-        </w:rPr>
-        <w:t xml:space="preserve"> DESC</w:t>
-      </w:r>
-    </w:p>
-    <w:p>
-      <w:pPr>
-        <w:pStyle w:val="Heading3"/>
-        <w:rPr>
-          <w:rFonts w:ascii="Helvetica" w:eastAsia="Times New Roman" w:hAnsi="Helvetica" w:cs="Helvetica"/>
-          <w:color w:val="212121"/>
-          <w:sz w:val="21"/>
-          <w:szCs w:val="21"/>
-        </w:rPr>
-      </w:pPr>
-    </w:p>
-    <w:p>
-      <w:pPr>
-        <w:pStyle w:val="Heading3"/>
+      </w:pPr>
+      <w:r>
         <w:rPr>
           <w:rFonts w:eastAsia="Times New Roman"/>
           <w:b/>
           <w:bCs/>
         </w:rPr>
-      </w:pPr>
-      <w:r>
+        <w:t>Sailors Example 2:</w:t>
+      </w:r>
+    </w:p>
+    <w:p>
+      <w:pPr>
+        <w:shd w:val="clear" w:color="auto" w:fill="FFFFFF"/>
+        <w:spacing w:after="150" w:line="240" w:lineRule="auto"/>
+        <w:rPr>
+          <w:b/>
+          <w:bCs/>
+        </w:rPr>
+      </w:pPr>
+      <w:r>
+        <w:rPr>
+          <w:b/>
+          <w:bCs/>
+        </w:rPr>
+        <w:t>A</w:t>
+      </w:r>
+      <w:r>
+        <w:rPr>
+          <w:b/>
+          <w:bCs/>
+        </w:rPr>
+        <w:t xml:space="preserve">verage age of sailors who have reserved each boat (using </w:t>
+      </w:r>
+      <w:proofErr w:type="spellStart"/>
+      <w:r>
+        <w:rPr>
+          <w:b/>
+          <w:bCs/>
+        </w:rPr>
+        <w:t>bname</w:t>
+      </w:r>
+      <w:proofErr w:type="spellEnd"/>
+      <w:r>
+        <w:rPr>
+          <w:b/>
+          <w:bCs/>
+        </w:rPr>
+        <w:t>), showing boat name, bid, and the average age. Order results by bid.</w:t>
+      </w:r>
+    </w:p>
+    <w:p>
+      <w:pPr>
+        <w:pStyle w:val="Heading3"/>
+        <w:rPr>
+          <w:rFonts w:ascii="Helvetica" w:eastAsia="Times New Roman" w:hAnsi="Helvetica" w:cs="Helvetica"/>
+          <w:color w:val="212121"/>
+          <w:sz w:val="20"/>
+          <w:szCs w:val="20"/>
+        </w:rPr>
+      </w:pPr>
+      <w:r>
+        <w:rPr>
+          <w:rFonts w:ascii="Helvetica" w:eastAsia="Times New Roman" w:hAnsi="Helvetica" w:cs="Helvetica"/>
+          <w:color w:val="212121"/>
+          <w:sz w:val="20"/>
+          <w:szCs w:val="20"/>
+        </w:rPr>
+        <w:t xml:space="preserve">SELECT </w:t>
+      </w:r>
+      <w:proofErr w:type="spellStart"/>
+      <w:r>
+        <w:rPr>
+          <w:rFonts w:ascii="Helvetica" w:eastAsia="Times New Roman" w:hAnsi="Helvetica" w:cs="Helvetica"/>
+          <w:color w:val="212121"/>
+          <w:sz w:val="20"/>
+          <w:szCs w:val="20"/>
+        </w:rPr>
+        <w:t>bname</w:t>
+      </w:r>
+      <w:proofErr w:type="spellEnd"/>
+      <w:r>
+        <w:rPr>
+          <w:rFonts w:ascii="Helvetica" w:eastAsia="Times New Roman" w:hAnsi="Helvetica" w:cs="Helvetica"/>
+          <w:color w:val="212121"/>
+          <w:sz w:val="20"/>
+          <w:szCs w:val="20"/>
+        </w:rPr>
+        <w:t xml:space="preserve">, </w:t>
+      </w:r>
+      <w:proofErr w:type="spellStart"/>
+      <w:r>
+        <w:rPr>
+          <w:rFonts w:ascii="Helvetica" w:eastAsia="Times New Roman" w:hAnsi="Helvetica" w:cs="Helvetica"/>
+          <w:color w:val="212121"/>
+          <w:sz w:val="20"/>
+          <w:szCs w:val="20"/>
+        </w:rPr>
+        <w:t>Reserves.bid</w:t>
+      </w:r>
+      <w:proofErr w:type="spellEnd"/>
+      <w:r>
+        <w:rPr>
+          <w:rFonts w:ascii="Helvetica" w:eastAsia="Times New Roman" w:hAnsi="Helvetica" w:cs="Helvetica"/>
+          <w:color w:val="212121"/>
+          <w:sz w:val="20"/>
+          <w:szCs w:val="20"/>
+        </w:rPr>
+        <w:t>, AVG(</w:t>
+      </w:r>
+      <w:proofErr w:type="spellStart"/>
+      <w:r>
+        <w:rPr>
+          <w:rFonts w:ascii="Helvetica" w:eastAsia="Times New Roman" w:hAnsi="Helvetica" w:cs="Helvetica"/>
+          <w:color w:val="212121"/>
+          <w:sz w:val="20"/>
+          <w:szCs w:val="20"/>
+        </w:rPr>
+        <w:t>Sailors.age</w:t>
+      </w:r>
+      <w:proofErr w:type="spellEnd"/>
+      <w:r>
+        <w:rPr>
+          <w:rFonts w:ascii="Helvetica" w:eastAsia="Times New Roman" w:hAnsi="Helvetica" w:cs="Helvetica"/>
+          <w:color w:val="212121"/>
+          <w:sz w:val="20"/>
+          <w:szCs w:val="20"/>
+        </w:rPr>
+        <w:t xml:space="preserve">) AS </w:t>
+      </w:r>
+      <w:proofErr w:type="spellStart"/>
+      <w:r>
+        <w:rPr>
+          <w:rFonts w:ascii="Helvetica" w:eastAsia="Times New Roman" w:hAnsi="Helvetica" w:cs="Helvetica"/>
+          <w:color w:val="212121"/>
+          <w:sz w:val="20"/>
+          <w:szCs w:val="20"/>
+        </w:rPr>
+        <w:t>avg_</w:t>
+      </w:r>
+      <w:proofErr w:type="gramStart"/>
+      <w:r>
+        <w:rPr>
+          <w:rFonts w:ascii="Helvetica" w:eastAsia="Times New Roman" w:hAnsi="Helvetica" w:cs="Helvetica"/>
+          <w:color w:val="212121"/>
+          <w:sz w:val="20"/>
+          <w:szCs w:val="20"/>
+        </w:rPr>
+        <w:t>age</w:t>
+      </w:r>
+      <w:proofErr w:type="spellEnd"/>
+      <w:proofErr w:type="gramEnd"/>
+    </w:p>
+    <w:p>
+      <w:pPr>
+        <w:pStyle w:val="Heading3"/>
+        <w:rPr>
+          <w:rFonts w:ascii="Helvetica" w:eastAsia="Times New Roman" w:hAnsi="Helvetica" w:cs="Helvetica"/>
+          <w:color w:val="212121"/>
+          <w:sz w:val="20"/>
+          <w:szCs w:val="20"/>
+        </w:rPr>
+      </w:pPr>
+      <w:r>
+        <w:rPr>
+          <w:rFonts w:ascii="Helvetica" w:eastAsia="Times New Roman" w:hAnsi="Helvetica" w:cs="Helvetica"/>
+          <w:color w:val="212121"/>
+          <w:sz w:val="20"/>
+          <w:szCs w:val="20"/>
+        </w:rPr>
+        <w:t>FROM Reserves</w:t>
+      </w:r>
+    </w:p>
+    <w:p>
+      <w:pPr>
+        <w:pStyle w:val="Heading3"/>
+        <w:rPr>
+          <w:rFonts w:ascii="Helvetica" w:eastAsia="Times New Roman" w:hAnsi="Helvetica" w:cs="Helvetica"/>
+          <w:color w:val="212121"/>
+          <w:sz w:val="20"/>
+          <w:szCs w:val="20"/>
+        </w:rPr>
+      </w:pPr>
+      <w:r>
+        <w:rPr>
+          <w:rFonts w:ascii="Helvetica" w:eastAsia="Times New Roman" w:hAnsi="Helvetica" w:cs="Helvetica"/>
+          <w:color w:val="212121"/>
+          <w:sz w:val="20"/>
+          <w:szCs w:val="20"/>
+        </w:rPr>
+        <w:t xml:space="preserve">JOIN Boats ON </w:t>
+      </w:r>
+      <w:proofErr w:type="spellStart"/>
+      <w:r>
+        <w:rPr>
+          <w:rFonts w:ascii="Helvetica" w:eastAsia="Times New Roman" w:hAnsi="Helvetica" w:cs="Helvetica"/>
+          <w:color w:val="212121"/>
+          <w:sz w:val="20"/>
+          <w:szCs w:val="20"/>
+        </w:rPr>
+        <w:t>Reserves.bid</w:t>
+      </w:r>
+      <w:proofErr w:type="spellEnd"/>
+      <w:r>
+        <w:rPr>
+          <w:rFonts w:ascii="Helvetica" w:eastAsia="Times New Roman" w:hAnsi="Helvetica" w:cs="Helvetica"/>
+          <w:color w:val="212121"/>
+          <w:sz w:val="20"/>
+          <w:szCs w:val="20"/>
+        </w:rPr>
+        <w:t xml:space="preserve"> = </w:t>
+      </w:r>
+      <w:proofErr w:type="spellStart"/>
+      <w:r>
+        <w:rPr>
+          <w:rFonts w:ascii="Helvetica" w:eastAsia="Times New Roman" w:hAnsi="Helvetica" w:cs="Helvetica"/>
+          <w:color w:val="212121"/>
+          <w:sz w:val="20"/>
+          <w:szCs w:val="20"/>
+        </w:rPr>
+        <w:t>Boats.bid</w:t>
+      </w:r>
+      <w:proofErr w:type="spellEnd"/>
+    </w:p>
+    <w:p>
+      <w:pPr>
+        <w:pStyle w:val="Heading3"/>
+        <w:rPr>
+          <w:rFonts w:ascii="Helvetica" w:eastAsia="Times New Roman" w:hAnsi="Helvetica" w:cs="Helvetica"/>
+          <w:color w:val="212121"/>
+          <w:sz w:val="20"/>
+          <w:szCs w:val="20"/>
+        </w:rPr>
+      </w:pPr>
+      <w:r>
+        <w:rPr>
+          <w:rFonts w:ascii="Helvetica" w:eastAsia="Times New Roman" w:hAnsi="Helvetica" w:cs="Helvetica"/>
+          <w:color w:val="212121"/>
+          <w:sz w:val="20"/>
+          <w:szCs w:val="20"/>
+        </w:rPr>
+        <w:t xml:space="preserve">JOIN Sailors ON </w:t>
+      </w:r>
+      <w:proofErr w:type="spellStart"/>
+      <w:r>
+        <w:rPr>
+          <w:rFonts w:ascii="Helvetica" w:eastAsia="Times New Roman" w:hAnsi="Helvetica" w:cs="Helvetica"/>
+          <w:color w:val="212121"/>
+          <w:sz w:val="20"/>
+          <w:szCs w:val="20"/>
+        </w:rPr>
+        <w:t>Reserves.sid</w:t>
+      </w:r>
+      <w:proofErr w:type="spellEnd"/>
+      <w:r>
+        <w:rPr>
+          <w:rFonts w:ascii="Helvetica" w:eastAsia="Times New Roman" w:hAnsi="Helvetica" w:cs="Helvetica"/>
+          <w:color w:val="212121"/>
+          <w:sz w:val="20"/>
+          <w:szCs w:val="20"/>
+        </w:rPr>
+        <w:t xml:space="preserve"> = </w:t>
+      </w:r>
+      <w:proofErr w:type="spellStart"/>
+      <w:r>
+        <w:rPr>
+          <w:rFonts w:ascii="Helvetica" w:eastAsia="Times New Roman" w:hAnsi="Helvetica" w:cs="Helvetica"/>
+          <w:color w:val="212121"/>
+          <w:sz w:val="20"/>
+          <w:szCs w:val="20"/>
+        </w:rPr>
+        <w:t>Sailors.sid</w:t>
+      </w:r>
+      <w:proofErr w:type="spellEnd"/>
+    </w:p>
+    <w:p>
+      <w:pPr>
+        <w:pStyle w:val="Heading3"/>
+        <w:rPr>
+          <w:rFonts w:ascii="Helvetica" w:eastAsia="Times New Roman" w:hAnsi="Helvetica" w:cs="Helvetica"/>
+          <w:color w:val="212121"/>
+          <w:sz w:val="20"/>
+          <w:szCs w:val="20"/>
+        </w:rPr>
+      </w:pPr>
+      <w:r>
+        <w:rPr>
+          <w:rFonts w:ascii="Helvetica" w:eastAsia="Times New Roman" w:hAnsi="Helvetica" w:cs="Helvetica"/>
+          <w:color w:val="212121"/>
+          <w:sz w:val="20"/>
+          <w:szCs w:val="20"/>
+        </w:rPr>
+        <w:t xml:space="preserve">GROUP BY </w:t>
+      </w:r>
+      <w:proofErr w:type="spellStart"/>
+      <w:r>
+        <w:rPr>
+          <w:rFonts w:ascii="Helvetica" w:eastAsia="Times New Roman" w:hAnsi="Helvetica" w:cs="Helvetica"/>
+          <w:color w:val="212121"/>
+          <w:sz w:val="20"/>
+          <w:szCs w:val="20"/>
+        </w:rPr>
+        <w:t>Reserves.bid</w:t>
+      </w:r>
+      <w:proofErr w:type="spellEnd"/>
+    </w:p>
+    <w:p>
+      <w:pPr>
+        <w:pStyle w:val="Heading3"/>
+        <w:rPr>
+          <w:rFonts w:ascii="Helvetica" w:eastAsia="Times New Roman" w:hAnsi="Helvetica" w:cs="Helvetica"/>
+          <w:color w:val="212121"/>
+          <w:sz w:val="20"/>
+          <w:szCs w:val="20"/>
+        </w:rPr>
+      </w:pPr>
+      <w:r>
+        <w:rPr>
+          <w:rFonts w:ascii="Helvetica" w:eastAsia="Times New Roman" w:hAnsi="Helvetica" w:cs="Helvetica"/>
+          <w:color w:val="212121"/>
+          <w:sz w:val="20"/>
+          <w:szCs w:val="20"/>
+        </w:rPr>
+        <w:t xml:space="preserve">ORDER BY </w:t>
+      </w:r>
+      <w:proofErr w:type="spellStart"/>
+      <w:r>
+        <w:rPr>
+          <w:rFonts w:ascii="Helvetica" w:eastAsia="Times New Roman" w:hAnsi="Helvetica" w:cs="Helvetica"/>
+          <w:color w:val="212121"/>
+          <w:sz w:val="20"/>
+          <w:szCs w:val="20"/>
+        </w:rPr>
+        <w:t>Reserves.bid</w:t>
+      </w:r>
+      <w:proofErr w:type="spellEnd"/>
+      <w:r>
+        <w:rPr>
+          <w:rFonts w:ascii="Helvetica" w:eastAsia="Times New Roman" w:hAnsi="Helvetica" w:cs="Helvetica"/>
+          <w:color w:val="212121"/>
+          <w:sz w:val="20"/>
+          <w:szCs w:val="20"/>
+        </w:rPr>
+        <w:t xml:space="preserve"> DESC</w:t>
+      </w:r>
+    </w:p>
+    <w:p>
+      <w:pPr>
+        <w:pStyle w:val="Heading3"/>
         <w:rPr>
           <w:rFonts w:eastAsia="Times New Roman"/>
           <w:b/>
           <w:bCs/>
         </w:rPr>
+      </w:pPr>
+    </w:p>
+    <w:p>
+      <w:pPr>
+        <w:pStyle w:val="Heading3"/>
+        <w:rPr>
+          <w:rFonts w:eastAsia="Times New Roman"/>
+          <w:b/>
+          <w:bCs/>
+        </w:rPr>
+      </w:pPr>
+      <w:r>
+        <w:rPr>
+          <w:rFonts w:eastAsia="Times New Roman"/>
+          <w:b/>
+          <w:bCs/>
+        </w:rPr>
         <w:t>Sailors Example 3:</w:t>
       </w:r>
     </w:p>
@@ -796,60 +792,446 @@
       <w:pPr>
         <w:shd w:val="clear" w:color="auto" w:fill="FFFFFF"/>
         <w:spacing w:after="150" w:line="240" w:lineRule="auto"/>
-        <w:rPr>
-          <w:rFonts w:ascii="Helvetica" w:eastAsia="Times New Roman" w:hAnsi="Helvetica" w:cs="Helvetica"/>
+      </w:pPr>
+      <w:r>
+        <w:t xml:space="preserve">In addition, </w:t>
+      </w:r>
+      <w:r>
+        <w:rPr>
+          <w:b/>
+          <w:bCs/>
+        </w:rPr>
+        <w:t xml:space="preserve">only show </w:t>
+      </w:r>
+      <w:proofErr w:type="spellStart"/>
+      <w:r>
+        <w:rPr>
+          <w:b/>
+          <w:bCs/>
+        </w:rPr>
+        <w:t>bnames</w:t>
+      </w:r>
+      <w:proofErr w:type="spellEnd"/>
+      <w:r>
+        <w:rPr>
+          <w:b/>
+          <w:bCs/>
+        </w:rPr>
+        <w:t xml:space="preserve"> where the average age of sailors who have reserved that boat is &gt; 35 years old</w:t>
+      </w:r>
+      <w:r>
+        <w:t>.</w:t>
+      </w:r>
+    </w:p>
+    <w:p>
+      <w:pPr>
+        <w:shd w:val="clear" w:color="auto" w:fill="FFFFFF"/>
+        <w:spacing w:after="0"/>
+        <w:rPr>
+          <w:rFonts w:ascii="Helvetica" w:eastAsia="Times New Roman" w:hAnsi="Helvetica" w:cs="Helvetica"/>
+          <w:color w:val="212121"/>
+          <w:sz w:val="20"/>
+          <w:szCs w:val="20"/>
+        </w:rPr>
+      </w:pPr>
+      <w:r>
+        <w:rPr>
+          <w:rFonts w:ascii="Helvetica" w:eastAsia="Times New Roman" w:hAnsi="Helvetica" w:cs="Helvetica"/>
+          <w:color w:val="212121"/>
+          <w:sz w:val="20"/>
+          <w:szCs w:val="20"/>
+        </w:rPr>
+        <w:t xml:space="preserve">SELECT </w:t>
+      </w:r>
+      <w:proofErr w:type="spellStart"/>
+      <w:r>
+        <w:rPr>
+          <w:rFonts w:ascii="Helvetica" w:eastAsia="Times New Roman" w:hAnsi="Helvetica" w:cs="Helvetica"/>
+          <w:color w:val="212121"/>
+          <w:sz w:val="20"/>
+          <w:szCs w:val="20"/>
+        </w:rPr>
+        <w:t>bname</w:t>
+      </w:r>
+      <w:proofErr w:type="spellEnd"/>
+      <w:r>
+        <w:rPr>
+          <w:rFonts w:ascii="Helvetica" w:eastAsia="Times New Roman" w:hAnsi="Helvetica" w:cs="Helvetica"/>
+          <w:color w:val="212121"/>
+          <w:sz w:val="20"/>
+          <w:szCs w:val="20"/>
+        </w:rPr>
+        <w:t xml:space="preserve">, </w:t>
+      </w:r>
+      <w:proofErr w:type="spellStart"/>
+      <w:r>
+        <w:rPr>
+          <w:rFonts w:ascii="Helvetica" w:eastAsia="Times New Roman" w:hAnsi="Helvetica" w:cs="Helvetica"/>
+          <w:color w:val="212121"/>
+          <w:sz w:val="20"/>
+          <w:szCs w:val="20"/>
+        </w:rPr>
+        <w:t>Reserves.bid</w:t>
+      </w:r>
+      <w:proofErr w:type="spellEnd"/>
+      <w:r>
+        <w:rPr>
+          <w:rFonts w:ascii="Helvetica" w:eastAsia="Times New Roman" w:hAnsi="Helvetica" w:cs="Helvetica"/>
+          <w:color w:val="212121"/>
+          <w:sz w:val="20"/>
+          <w:szCs w:val="20"/>
+        </w:rPr>
+        <w:t>, AVG(</w:t>
+      </w:r>
+      <w:proofErr w:type="spellStart"/>
+      <w:r>
+        <w:rPr>
+          <w:rFonts w:ascii="Helvetica" w:eastAsia="Times New Roman" w:hAnsi="Helvetica" w:cs="Helvetica"/>
+          <w:color w:val="212121"/>
+          <w:sz w:val="20"/>
+          <w:szCs w:val="20"/>
+        </w:rPr>
+        <w:t>Sailors.age</w:t>
+      </w:r>
+      <w:proofErr w:type="spellEnd"/>
+      <w:r>
+        <w:rPr>
+          <w:rFonts w:ascii="Helvetica" w:eastAsia="Times New Roman" w:hAnsi="Helvetica" w:cs="Helvetica"/>
+          <w:color w:val="212121"/>
+          <w:sz w:val="20"/>
+          <w:szCs w:val="20"/>
+        </w:rPr>
+        <w:t xml:space="preserve">) AS </w:t>
+      </w:r>
+      <w:proofErr w:type="spellStart"/>
+      <w:r>
+        <w:rPr>
+          <w:rFonts w:ascii="Helvetica" w:eastAsia="Times New Roman" w:hAnsi="Helvetica" w:cs="Helvetica"/>
+          <w:color w:val="212121"/>
+          <w:sz w:val="20"/>
+          <w:szCs w:val="20"/>
+        </w:rPr>
+        <w:t>avg_</w:t>
+      </w:r>
+      <w:proofErr w:type="gramStart"/>
+      <w:r>
+        <w:rPr>
+          <w:rFonts w:ascii="Helvetica" w:eastAsia="Times New Roman" w:hAnsi="Helvetica" w:cs="Helvetica"/>
+          <w:color w:val="212121"/>
+          <w:sz w:val="20"/>
+          <w:szCs w:val="20"/>
+        </w:rPr>
+        <w:t>age</w:t>
+      </w:r>
+      <w:proofErr w:type="spellEnd"/>
+      <w:proofErr w:type="gramEnd"/>
+    </w:p>
+    <w:p>
+      <w:pPr>
+        <w:shd w:val="clear" w:color="auto" w:fill="FFFFFF"/>
+        <w:spacing w:after="0"/>
+        <w:rPr>
+          <w:rFonts w:ascii="Helvetica" w:eastAsia="Times New Roman" w:hAnsi="Helvetica" w:cs="Helvetica"/>
+          <w:color w:val="212121"/>
+          <w:sz w:val="20"/>
+          <w:szCs w:val="20"/>
+        </w:rPr>
+      </w:pPr>
+      <w:r>
+        <w:rPr>
+          <w:rFonts w:ascii="Helvetica" w:eastAsia="Times New Roman" w:hAnsi="Helvetica" w:cs="Helvetica"/>
+          <w:color w:val="212121"/>
+          <w:sz w:val="20"/>
+          <w:szCs w:val="20"/>
+        </w:rPr>
+        <w:t>FROM Reserves</w:t>
+      </w:r>
+    </w:p>
+    <w:p>
+      <w:pPr>
+        <w:shd w:val="clear" w:color="auto" w:fill="FFFFFF"/>
+        <w:spacing w:after="0"/>
+        <w:rPr>
+          <w:rFonts w:ascii="Helvetica" w:eastAsia="Times New Roman" w:hAnsi="Helvetica" w:cs="Helvetica"/>
+          <w:color w:val="212121"/>
+          <w:sz w:val="20"/>
+          <w:szCs w:val="20"/>
+        </w:rPr>
+      </w:pPr>
+      <w:r>
+        <w:rPr>
+          <w:rFonts w:ascii="Helvetica" w:eastAsia="Times New Roman" w:hAnsi="Helvetica" w:cs="Helvetica"/>
+          <w:color w:val="212121"/>
+          <w:sz w:val="20"/>
+          <w:szCs w:val="20"/>
+        </w:rPr>
+        <w:t xml:space="preserve">JOIN Boats ON </w:t>
+      </w:r>
+      <w:proofErr w:type="spellStart"/>
+      <w:r>
+        <w:rPr>
+          <w:rFonts w:ascii="Helvetica" w:eastAsia="Times New Roman" w:hAnsi="Helvetica" w:cs="Helvetica"/>
+          <w:color w:val="212121"/>
+          <w:sz w:val="20"/>
+          <w:szCs w:val="20"/>
+        </w:rPr>
+        <w:t>Reserves.bid</w:t>
+      </w:r>
+      <w:proofErr w:type="spellEnd"/>
+      <w:r>
+        <w:rPr>
+          <w:rFonts w:ascii="Helvetica" w:eastAsia="Times New Roman" w:hAnsi="Helvetica" w:cs="Helvetica"/>
+          <w:color w:val="212121"/>
+          <w:sz w:val="20"/>
+          <w:szCs w:val="20"/>
+        </w:rPr>
+        <w:t xml:space="preserve"> = </w:t>
+      </w:r>
+      <w:proofErr w:type="spellStart"/>
+      <w:r>
+        <w:rPr>
+          <w:rFonts w:ascii="Helvetica" w:eastAsia="Times New Roman" w:hAnsi="Helvetica" w:cs="Helvetica"/>
+          <w:color w:val="212121"/>
+          <w:sz w:val="20"/>
+          <w:szCs w:val="20"/>
+        </w:rPr>
+        <w:t>Boats.bid</w:t>
+      </w:r>
+      <w:proofErr w:type="spellEnd"/>
+    </w:p>
+    <w:p>
+      <w:pPr>
+        <w:shd w:val="clear" w:color="auto" w:fill="FFFFFF"/>
+        <w:spacing w:after="0"/>
+        <w:rPr>
+          <w:rFonts w:ascii="Helvetica" w:eastAsia="Times New Roman" w:hAnsi="Helvetica" w:cs="Helvetica"/>
+          <w:color w:val="212121"/>
+          <w:sz w:val="20"/>
+          <w:szCs w:val="20"/>
+        </w:rPr>
+      </w:pPr>
+      <w:r>
+        <w:rPr>
+          <w:rFonts w:ascii="Helvetica" w:eastAsia="Times New Roman" w:hAnsi="Helvetica" w:cs="Helvetica"/>
+          <w:color w:val="212121"/>
+          <w:sz w:val="20"/>
+          <w:szCs w:val="20"/>
+        </w:rPr>
+        <w:t xml:space="preserve">JOIN Sailors ON </w:t>
+      </w:r>
+      <w:proofErr w:type="spellStart"/>
+      <w:r>
+        <w:rPr>
+          <w:rFonts w:ascii="Helvetica" w:eastAsia="Times New Roman" w:hAnsi="Helvetica" w:cs="Helvetica"/>
+          <w:color w:val="212121"/>
+          <w:sz w:val="20"/>
+          <w:szCs w:val="20"/>
+        </w:rPr>
+        <w:t>Reserves.sid</w:t>
+      </w:r>
+      <w:proofErr w:type="spellEnd"/>
+      <w:r>
+        <w:rPr>
+          <w:rFonts w:ascii="Helvetica" w:eastAsia="Times New Roman" w:hAnsi="Helvetica" w:cs="Helvetica"/>
+          <w:color w:val="212121"/>
+          <w:sz w:val="20"/>
+          <w:szCs w:val="20"/>
+        </w:rPr>
+        <w:t xml:space="preserve"> = </w:t>
+      </w:r>
+      <w:proofErr w:type="spellStart"/>
+      <w:r>
+        <w:rPr>
+          <w:rFonts w:ascii="Helvetica" w:eastAsia="Times New Roman" w:hAnsi="Helvetica" w:cs="Helvetica"/>
+          <w:color w:val="212121"/>
+          <w:sz w:val="20"/>
+          <w:szCs w:val="20"/>
+        </w:rPr>
+        <w:t>Sailors.sid</w:t>
+      </w:r>
+      <w:proofErr w:type="spellEnd"/>
+    </w:p>
+    <w:p>
+      <w:pPr>
+        <w:shd w:val="clear" w:color="auto" w:fill="FFFFFF"/>
+        <w:spacing w:after="0"/>
+        <w:rPr>
+          <w:rFonts w:ascii="Helvetica" w:eastAsia="Times New Roman" w:hAnsi="Helvetica" w:cs="Helvetica"/>
+          <w:color w:val="212121"/>
+          <w:sz w:val="20"/>
+          <w:szCs w:val="20"/>
+        </w:rPr>
+      </w:pPr>
+      <w:r>
+        <w:rPr>
+          <w:rFonts w:ascii="Helvetica" w:eastAsia="Times New Roman" w:hAnsi="Helvetica" w:cs="Helvetica"/>
+          <w:color w:val="212121"/>
+          <w:sz w:val="20"/>
+          <w:szCs w:val="20"/>
+        </w:rPr>
+        <w:t xml:space="preserve">GROUP BY </w:t>
+      </w:r>
+      <w:proofErr w:type="spellStart"/>
+      <w:r>
+        <w:rPr>
+          <w:rFonts w:ascii="Helvetica" w:eastAsia="Times New Roman" w:hAnsi="Helvetica" w:cs="Helvetica"/>
+          <w:color w:val="212121"/>
+          <w:sz w:val="20"/>
+          <w:szCs w:val="20"/>
+        </w:rPr>
+        <w:t>Reserves.bid</w:t>
+      </w:r>
+      <w:proofErr w:type="spellEnd"/>
+    </w:p>
+    <w:p>
+      <w:pPr>
+        <w:shd w:val="clear" w:color="auto" w:fill="FFFFFF"/>
+        <w:spacing w:after="0"/>
+        <w:rPr>
+          <w:rFonts w:ascii="Helvetica" w:eastAsia="Times New Roman" w:hAnsi="Helvetica" w:cs="Helvetica"/>
+          <w:color w:val="212121"/>
+          <w:sz w:val="20"/>
+          <w:szCs w:val="20"/>
+        </w:rPr>
+      </w:pPr>
+      <w:r>
+        <w:rPr>
+          <w:rFonts w:ascii="Helvetica" w:eastAsia="Times New Roman" w:hAnsi="Helvetica" w:cs="Helvetica"/>
+          <w:color w:val="212121"/>
+          <w:sz w:val="20"/>
+          <w:szCs w:val="20"/>
+        </w:rPr>
+        <w:t>HAVING AVG(</w:t>
+      </w:r>
+      <w:proofErr w:type="spellStart"/>
+      <w:r>
+        <w:rPr>
+          <w:rFonts w:ascii="Helvetica" w:eastAsia="Times New Roman" w:hAnsi="Helvetica" w:cs="Helvetica"/>
+          <w:color w:val="212121"/>
+          <w:sz w:val="20"/>
+          <w:szCs w:val="20"/>
+        </w:rPr>
+        <w:t>Sailors.age</w:t>
+      </w:r>
+      <w:proofErr w:type="spellEnd"/>
+      <w:r>
+        <w:rPr>
+          <w:rFonts w:ascii="Helvetica" w:eastAsia="Times New Roman" w:hAnsi="Helvetica" w:cs="Helvetica"/>
+          <w:color w:val="212121"/>
+          <w:sz w:val="20"/>
+          <w:szCs w:val="20"/>
+        </w:rPr>
+        <w:t>) &gt; 35</w:t>
+      </w:r>
+    </w:p>
+    <w:p>
+      <w:pPr>
+        <w:shd w:val="clear" w:color="auto" w:fill="FFFFFF"/>
+        <w:spacing w:after="0"/>
+        <w:rPr>
+          <w:rFonts w:ascii="Helvetica" w:eastAsia="Times New Roman" w:hAnsi="Helvetica" w:cs="Helvetica"/>
+          <w:color w:val="212121"/>
+          <w:sz w:val="20"/>
+          <w:szCs w:val="20"/>
+        </w:rPr>
+      </w:pPr>
+      <w:r>
+        <w:rPr>
+          <w:rFonts w:ascii="Helvetica" w:eastAsia="Times New Roman" w:hAnsi="Helvetica" w:cs="Helvetica"/>
+          <w:color w:val="212121"/>
+          <w:sz w:val="20"/>
+          <w:szCs w:val="20"/>
+        </w:rPr>
+        <w:t xml:space="preserve">ORDER BY </w:t>
+      </w:r>
+      <w:proofErr w:type="spellStart"/>
+      <w:r>
+        <w:rPr>
+          <w:rFonts w:ascii="Helvetica" w:eastAsia="Times New Roman" w:hAnsi="Helvetica" w:cs="Helvetica"/>
+          <w:color w:val="212121"/>
+          <w:sz w:val="20"/>
+          <w:szCs w:val="20"/>
+        </w:rPr>
+        <w:t>Reserves.bid</w:t>
+      </w:r>
+      <w:proofErr w:type="spellEnd"/>
+      <w:r>
+        <w:rPr>
+          <w:rFonts w:ascii="Helvetica" w:eastAsia="Times New Roman" w:hAnsi="Helvetica" w:cs="Helvetica"/>
+          <w:color w:val="212121"/>
+          <w:sz w:val="20"/>
+          <w:szCs w:val="20"/>
+        </w:rPr>
+        <w:t xml:space="preserve"> DESC</w:t>
+      </w:r>
+    </w:p>
+    <w:p>
+      <w:pPr>
+        <w:shd w:val="clear" w:color="auto" w:fill="FFFFFF"/>
+        <w:spacing w:after="150" w:line="240" w:lineRule="auto"/>
+        <w:rPr>
+          <w:rFonts w:ascii="Helvetica" w:eastAsia="Times New Roman" w:hAnsi="Helvetica" w:cs="Helvetica"/>
+          <w:b/>
+          <w:bCs/>
           <w:color w:val="212121"/>
           <w:sz w:val="21"/>
           <w:szCs w:val="21"/>
         </w:rPr>
       </w:pPr>
-      <w:r>
-        <w:t xml:space="preserve">In addition, </w:t>
-      </w:r>
-      <w:r>
-        <w:rPr>
+    </w:p>
+    <w:p>
+      <w:pPr>
+        <w:shd w:val="clear" w:color="auto" w:fill="FFFFFF"/>
+        <w:spacing w:after="150" w:line="240" w:lineRule="auto"/>
+        <w:rPr>
+          <w:rFonts w:ascii="Helvetica" w:eastAsia="Times New Roman" w:hAnsi="Helvetica" w:cs="Helvetica"/>
           <w:b/>
           <w:bCs/>
-        </w:rPr>
-        <w:t xml:space="preserve">only show </w:t>
-      </w:r>
-      <w:proofErr w:type="spellStart"/>
-      <w:r>
-        <w:rPr>
+          <w:color w:val="212121"/>
+          <w:sz w:val="21"/>
+          <w:szCs w:val="21"/>
+        </w:rPr>
+      </w:pPr>
+      <w:r>
+        <w:rPr>
+          <w:rFonts w:ascii="Helvetica" w:eastAsia="Times New Roman" w:hAnsi="Helvetica" w:cs="Helvetica"/>
           <w:b/>
           <w:bCs/>
-        </w:rPr>
-        <w:t>bnames</w:t>
-      </w:r>
-      <w:proofErr w:type="spellEnd"/>
-      <w:r>
-        <w:rPr>
+          <w:color w:val="212121"/>
+          <w:sz w:val="21"/>
+          <w:szCs w:val="21"/>
+        </w:rPr>
+        <w:t xml:space="preserve">OR </w:t>
+      </w:r>
+      <w:r>
+        <w:rPr>
+          <w:rFonts w:ascii="Helvetica" w:eastAsia="Times New Roman" w:hAnsi="Helvetica" w:cs="Helvetica"/>
           <w:b/>
           <w:bCs/>
-        </w:rPr>
-        <w:t xml:space="preserve"> where the average age of sailors who have reserved that boat is &gt; 35 years old</w:t>
-      </w:r>
-      <w:r>
-        <w:t>.</w:t>
-      </w:r>
-    </w:p>
-    <w:p>
-      <w:pPr>
-        <w:shd w:val="clear" w:color="auto" w:fill="FFFFFF"/>
-        <w:spacing w:after="150" w:line="240" w:lineRule="auto"/>
-        <w:rPr>
-          <w:rFonts w:ascii="Helvetica" w:eastAsia="Times New Roman" w:hAnsi="Helvetica" w:cs="Helvetica"/>
           <w:color w:val="212121"/>
           <w:sz w:val="21"/>
           <w:szCs w:val="21"/>
         </w:rPr>
-      </w:pPr>
-      <w:r>
-        <w:rPr>
-          <w:rFonts w:ascii="Helvetica" w:eastAsia="Times New Roman" w:hAnsi="Helvetica" w:cs="Helvetica"/>
-          <w:color w:val="212121"/>
-          <w:sz w:val="21"/>
-          <w:szCs w:val="21"/>
+        <w:t>ANOTHER WAY …</w:t>
+      </w:r>
+    </w:p>
+    <w:p>
+      <w:pPr>
+        <w:shd w:val="clear" w:color="auto" w:fill="FFFFFF"/>
+        <w:spacing w:after="0"/>
+        <w:rPr>
+          <w:rFonts w:ascii="Helvetica" w:eastAsia="Times New Roman" w:hAnsi="Helvetica" w:cs="Helvetica"/>
+          <w:color w:val="212121"/>
+          <w:sz w:val="20"/>
+          <w:szCs w:val="20"/>
+        </w:rPr>
+      </w:pPr>
+      <w:r>
+        <w:rPr>
+          <w:rFonts w:ascii="Helvetica" w:eastAsia="Times New Roman" w:hAnsi="Helvetica" w:cs="Helvetica"/>
+          <w:color w:val="212121"/>
+          <w:sz w:val="20"/>
+          <w:szCs w:val="20"/>
         </w:rPr>
         <w:t xml:space="preserve">SELECT </w:t>
       </w:r>
@@ -858,8 +1240,8 @@
         <w:rPr>
           <w:rFonts w:ascii="Helvetica" w:eastAsia="Times New Roman" w:hAnsi="Helvetica" w:cs="Helvetica"/>
           <w:color w:val="212121"/>
-          <w:sz w:val="21"/>
-          <w:szCs w:val="21"/>
+          <w:sz w:val="20"/>
+          <w:szCs w:val="20"/>
         </w:rPr>
         <w:t>bname</w:t>
       </w:r>
@@ -868,8 +1250,8 @@
         <w:rPr>
           <w:rFonts w:ascii="Helvetica" w:eastAsia="Times New Roman" w:hAnsi="Helvetica" w:cs="Helvetica"/>
           <w:color w:val="212121"/>
-          <w:sz w:val="21"/>
-          <w:szCs w:val="21"/>
+          <w:sz w:val="20"/>
+          <w:szCs w:val="20"/>
         </w:rPr>
         <w:t xml:space="preserve">, bid, </w:t>
       </w:r>
@@ -878,8 +1260,8 @@
         <w:rPr>
           <w:rFonts w:ascii="Helvetica" w:eastAsia="Times New Roman" w:hAnsi="Helvetica" w:cs="Helvetica"/>
           <w:color w:val="212121"/>
-          <w:sz w:val="21"/>
-          <w:szCs w:val="21"/>
+          <w:sz w:val="20"/>
+          <w:szCs w:val="20"/>
         </w:rPr>
         <w:t>avg_</w:t>
       </w:r>
@@ -888,8 +1270,8 @@
         <w:rPr>
           <w:rFonts w:ascii="Helvetica" w:eastAsia="Times New Roman" w:hAnsi="Helvetica" w:cs="Helvetica"/>
           <w:color w:val="212121"/>
-          <w:sz w:val="21"/>
-          <w:szCs w:val="21"/>
+          <w:sz w:val="20"/>
+          <w:szCs w:val="20"/>
         </w:rPr>
         <w:t>age</w:t>
       </w:r>
@@ -899,20 +1281,20 @@
     <w:p>
       <w:pPr>
         <w:shd w:val="clear" w:color="auto" w:fill="FFFFFF"/>
-        <w:spacing w:after="150" w:line="240" w:lineRule="auto"/>
-        <w:rPr>
-          <w:rFonts w:ascii="Helvetica" w:eastAsia="Times New Roman" w:hAnsi="Helvetica" w:cs="Helvetica"/>
-          <w:color w:val="212121"/>
-          <w:sz w:val="21"/>
-          <w:szCs w:val="21"/>
-        </w:rPr>
-      </w:pPr>
-      <w:r>
-        <w:rPr>
-          <w:rFonts w:ascii="Helvetica" w:eastAsia="Times New Roman" w:hAnsi="Helvetica" w:cs="Helvetica"/>
-          <w:color w:val="212121"/>
-          <w:sz w:val="21"/>
-          <w:szCs w:val="21"/>
+        <w:spacing w:after="0"/>
+        <w:rPr>
+          <w:rFonts w:ascii="Helvetica" w:eastAsia="Times New Roman" w:hAnsi="Helvetica" w:cs="Helvetica"/>
+          <w:color w:val="212121"/>
+          <w:sz w:val="20"/>
+          <w:szCs w:val="20"/>
+        </w:rPr>
+      </w:pPr>
+      <w:r>
+        <w:rPr>
+          <w:rFonts w:ascii="Helvetica" w:eastAsia="Times New Roman" w:hAnsi="Helvetica" w:cs="Helvetica"/>
+          <w:color w:val="212121"/>
+          <w:sz w:val="20"/>
+          <w:szCs w:val="20"/>
         </w:rPr>
         <w:t>FROM</w:t>
       </w:r>
@@ -920,21 +1302,21 @@
     <w:p>
       <w:pPr>
         <w:shd w:val="clear" w:color="auto" w:fill="FFFFFF"/>
-        <w:spacing w:after="150" w:line="240" w:lineRule="auto"/>
+        <w:spacing w:after="0"/>
         <w:ind w:left="720"/>
         <w:rPr>
           <w:rFonts w:ascii="Helvetica" w:eastAsia="Times New Roman" w:hAnsi="Helvetica" w:cs="Helvetica"/>
           <w:color w:val="212121"/>
-          <w:sz w:val="21"/>
-          <w:szCs w:val="21"/>
-        </w:rPr>
-      </w:pPr>
-      <w:r>
-        <w:rPr>
-          <w:rFonts w:ascii="Helvetica" w:eastAsia="Times New Roman" w:hAnsi="Helvetica" w:cs="Helvetica"/>
-          <w:color w:val="212121"/>
-          <w:sz w:val="21"/>
-          <w:szCs w:val="21"/>
+          <w:sz w:val="20"/>
+          <w:szCs w:val="20"/>
+        </w:rPr>
+      </w:pPr>
+      <w:r>
+        <w:rPr>
+          <w:rFonts w:ascii="Helvetica" w:eastAsia="Times New Roman" w:hAnsi="Helvetica" w:cs="Helvetica"/>
+          <w:color w:val="212121"/>
+          <w:sz w:val="20"/>
+          <w:szCs w:val="20"/>
         </w:rPr>
         <w:t xml:space="preserve">(SELECT </w:t>
       </w:r>
@@ -943,8 +1325,8 @@
         <w:rPr>
           <w:rFonts w:ascii="Helvetica" w:eastAsia="Times New Roman" w:hAnsi="Helvetica" w:cs="Helvetica"/>
           <w:color w:val="212121"/>
-          <w:sz w:val="21"/>
-          <w:szCs w:val="21"/>
+          <w:sz w:val="20"/>
+          <w:szCs w:val="20"/>
         </w:rPr>
         <w:t>bname</w:t>
       </w:r>
@@ -953,8 +1335,8 @@
         <w:rPr>
           <w:rFonts w:ascii="Helvetica" w:eastAsia="Times New Roman" w:hAnsi="Helvetica" w:cs="Helvetica"/>
           <w:color w:val="212121"/>
-          <w:sz w:val="21"/>
-          <w:szCs w:val="21"/>
+          <w:sz w:val="20"/>
+          <w:szCs w:val="20"/>
         </w:rPr>
         <w:t xml:space="preserve">, </w:t>
       </w:r>
@@ -963,8 +1345,8 @@
         <w:rPr>
           <w:rFonts w:ascii="Helvetica" w:eastAsia="Times New Roman" w:hAnsi="Helvetica" w:cs="Helvetica"/>
           <w:color w:val="212121"/>
-          <w:sz w:val="21"/>
-          <w:szCs w:val="21"/>
+          <w:sz w:val="20"/>
+          <w:szCs w:val="20"/>
         </w:rPr>
         <w:t>Reserves.bid</w:t>
       </w:r>
@@ -973,8 +1355,8 @@
         <w:rPr>
           <w:rFonts w:ascii="Helvetica" w:eastAsia="Times New Roman" w:hAnsi="Helvetica" w:cs="Helvetica"/>
           <w:color w:val="212121"/>
-          <w:sz w:val="21"/>
-          <w:szCs w:val="21"/>
+          <w:sz w:val="20"/>
+          <w:szCs w:val="20"/>
         </w:rPr>
         <w:t>, AVG(</w:t>
       </w:r>
@@ -983,8 +1365,8 @@
         <w:rPr>
           <w:rFonts w:ascii="Helvetica" w:eastAsia="Times New Roman" w:hAnsi="Helvetica" w:cs="Helvetica"/>
           <w:color w:val="212121"/>
-          <w:sz w:val="21"/>
-          <w:szCs w:val="21"/>
+          <w:sz w:val="20"/>
+          <w:szCs w:val="20"/>
         </w:rPr>
         <w:t>Sailors.age</w:t>
       </w:r>
@@ -993,8 +1375,8 @@
         <w:rPr>
           <w:rFonts w:ascii="Helvetica" w:eastAsia="Times New Roman" w:hAnsi="Helvetica" w:cs="Helvetica"/>
           <w:color w:val="212121"/>
-          <w:sz w:val="21"/>
-          <w:szCs w:val="21"/>
+          <w:sz w:val="20"/>
+          <w:szCs w:val="20"/>
         </w:rPr>
         <w:t xml:space="preserve">) AS </w:t>
       </w:r>
@@ -1003,8 +1385,8 @@
         <w:rPr>
           <w:rFonts w:ascii="Helvetica" w:eastAsia="Times New Roman" w:hAnsi="Helvetica" w:cs="Helvetica"/>
           <w:color w:val="212121"/>
-          <w:sz w:val="21"/>
-          <w:szCs w:val="21"/>
+          <w:sz w:val="20"/>
+          <w:szCs w:val="20"/>
         </w:rPr>
         <w:t>avg_</w:t>
       </w:r>
@@ -1013,8 +1395,8 @@
         <w:rPr>
           <w:rFonts w:ascii="Helvetica" w:eastAsia="Times New Roman" w:hAnsi="Helvetica" w:cs="Helvetica"/>
           <w:color w:val="212121"/>
-          <w:sz w:val="21"/>
-          <w:szCs w:val="21"/>
+          <w:sz w:val="20"/>
+          <w:szCs w:val="20"/>
         </w:rPr>
         <w:t>age</w:t>
       </w:r>
@@ -1024,21 +1406,21 @@
     <w:p>
       <w:pPr>
         <w:shd w:val="clear" w:color="auto" w:fill="FFFFFF"/>
-        <w:spacing w:after="150" w:line="240" w:lineRule="auto"/>
+        <w:spacing w:after="0"/>
         <w:ind w:left="720"/>
         <w:rPr>
           <w:rFonts w:ascii="Helvetica" w:eastAsia="Times New Roman" w:hAnsi="Helvetica" w:cs="Helvetica"/>
           <w:color w:val="212121"/>
-          <w:sz w:val="21"/>
-          <w:szCs w:val="21"/>
-        </w:rPr>
-      </w:pPr>
-      <w:r>
-        <w:rPr>
-          <w:rFonts w:ascii="Helvetica" w:eastAsia="Times New Roman" w:hAnsi="Helvetica" w:cs="Helvetica"/>
-          <w:color w:val="212121"/>
-          <w:sz w:val="21"/>
-          <w:szCs w:val="21"/>
+          <w:sz w:val="20"/>
+          <w:szCs w:val="20"/>
+        </w:rPr>
+      </w:pPr>
+      <w:r>
+        <w:rPr>
+          <w:rFonts w:ascii="Helvetica" w:eastAsia="Times New Roman" w:hAnsi="Helvetica" w:cs="Helvetica"/>
+          <w:color w:val="212121"/>
+          <w:sz w:val="20"/>
+          <w:szCs w:val="20"/>
         </w:rPr>
         <w:t>FROM Reserves</w:t>
       </w:r>
@@ -1046,21 +1428,21 @@
     <w:p>
       <w:pPr>
         <w:shd w:val="clear" w:color="auto" w:fill="FFFFFF"/>
-        <w:spacing w:after="150" w:line="240" w:lineRule="auto"/>
+        <w:spacing w:after="0"/>
         <w:ind w:left="720"/>
         <w:rPr>
           <w:rFonts w:ascii="Helvetica" w:eastAsia="Times New Roman" w:hAnsi="Helvetica" w:cs="Helvetica"/>
           <w:color w:val="212121"/>
-          <w:sz w:val="21"/>
-          <w:szCs w:val="21"/>
-        </w:rPr>
-      </w:pPr>
-      <w:r>
-        <w:rPr>
-          <w:rFonts w:ascii="Helvetica" w:eastAsia="Times New Roman" w:hAnsi="Helvetica" w:cs="Helvetica"/>
-          <w:color w:val="212121"/>
-          <w:sz w:val="21"/>
-          <w:szCs w:val="21"/>
+          <w:sz w:val="20"/>
+          <w:szCs w:val="20"/>
+        </w:rPr>
+      </w:pPr>
+      <w:r>
+        <w:rPr>
+          <w:rFonts w:ascii="Helvetica" w:eastAsia="Times New Roman" w:hAnsi="Helvetica" w:cs="Helvetica"/>
+          <w:color w:val="212121"/>
+          <w:sz w:val="20"/>
+          <w:szCs w:val="20"/>
         </w:rPr>
         <w:t xml:space="preserve">JOIN Boats ON </w:t>
       </w:r>
@@ -1069,8 +1451,8 @@
         <w:rPr>
           <w:rFonts w:ascii="Helvetica" w:eastAsia="Times New Roman" w:hAnsi="Helvetica" w:cs="Helvetica"/>
           <w:color w:val="212121"/>
-          <w:sz w:val="21"/>
-          <w:szCs w:val="21"/>
+          <w:sz w:val="20"/>
+          <w:szCs w:val="20"/>
         </w:rPr>
         <w:t>Reserves.bid</w:t>
       </w:r>
@@ -1079,8 +1461,8 @@
         <w:rPr>
           <w:rFonts w:ascii="Helvetica" w:eastAsia="Times New Roman" w:hAnsi="Helvetica" w:cs="Helvetica"/>
           <w:color w:val="212121"/>
-          <w:sz w:val="21"/>
-          <w:szCs w:val="21"/>
+          <w:sz w:val="20"/>
+          <w:szCs w:val="20"/>
         </w:rPr>
         <w:t xml:space="preserve"> = </w:t>
       </w:r>
@@ -1089,8 +1471,8 @@
         <w:rPr>
           <w:rFonts w:ascii="Helvetica" w:eastAsia="Times New Roman" w:hAnsi="Helvetica" w:cs="Helvetica"/>
           <w:color w:val="212121"/>
-          <w:sz w:val="21"/>
-          <w:szCs w:val="21"/>
+          <w:sz w:val="20"/>
+          <w:szCs w:val="20"/>
         </w:rPr>
         <w:t>Boats.bid</w:t>
       </w:r>
@@ -1099,21 +1481,21 @@
     <w:p>
       <w:pPr>
         <w:shd w:val="clear" w:color="auto" w:fill="FFFFFF"/>
-        <w:spacing w:after="150" w:line="240" w:lineRule="auto"/>
+        <w:spacing w:after="0"/>
         <w:ind w:left="720"/>
         <w:rPr>
           <w:rFonts w:ascii="Helvetica" w:eastAsia="Times New Roman" w:hAnsi="Helvetica" w:cs="Helvetica"/>
           <w:color w:val="212121"/>
-          <w:sz w:val="21"/>
-          <w:szCs w:val="21"/>
-        </w:rPr>
-      </w:pPr>
-      <w:r>
-        <w:rPr>
-          <w:rFonts w:ascii="Helvetica" w:eastAsia="Times New Roman" w:hAnsi="Helvetica" w:cs="Helvetica"/>
-          <w:color w:val="212121"/>
-          <w:sz w:val="21"/>
-          <w:szCs w:val="21"/>
+          <w:sz w:val="20"/>
+          <w:szCs w:val="20"/>
+        </w:rPr>
+      </w:pPr>
+      <w:r>
+        <w:rPr>
+          <w:rFonts w:ascii="Helvetica" w:eastAsia="Times New Roman" w:hAnsi="Helvetica" w:cs="Helvetica"/>
+          <w:color w:val="212121"/>
+          <w:sz w:val="20"/>
+          <w:szCs w:val="20"/>
         </w:rPr>
         <w:t xml:space="preserve">JOIN Sailors ON </w:t>
       </w:r>
@@ -1122,8 +1504,8 @@
         <w:rPr>
           <w:rFonts w:ascii="Helvetica" w:eastAsia="Times New Roman" w:hAnsi="Helvetica" w:cs="Helvetica"/>
           <w:color w:val="212121"/>
-          <w:sz w:val="21"/>
-          <w:szCs w:val="21"/>
+          <w:sz w:val="20"/>
+          <w:szCs w:val="20"/>
         </w:rPr>
         <w:t>Reserves.sid</w:t>
       </w:r>
@@ -1132,8 +1514,8 @@
         <w:rPr>
           <w:rFonts w:ascii="Helvetica" w:eastAsia="Times New Roman" w:hAnsi="Helvetica" w:cs="Helvetica"/>
           <w:color w:val="212121"/>
-          <w:sz w:val="21"/>
-          <w:szCs w:val="21"/>
+          <w:sz w:val="20"/>
+          <w:szCs w:val="20"/>
         </w:rPr>
         <w:t xml:space="preserve"> = </w:t>
       </w:r>
@@ -1142,8 +1524,8 @@
         <w:rPr>
           <w:rFonts w:ascii="Helvetica" w:eastAsia="Times New Roman" w:hAnsi="Helvetica" w:cs="Helvetica"/>
           <w:color w:val="212121"/>
-          <w:sz w:val="21"/>
-          <w:szCs w:val="21"/>
+          <w:sz w:val="20"/>
+          <w:szCs w:val="20"/>
         </w:rPr>
         <w:t>Sailors.sid</w:t>
       </w:r>
@@ -1152,21 +1534,21 @@
     <w:p>
       <w:pPr>
         <w:shd w:val="clear" w:color="auto" w:fill="FFFFFF"/>
-        <w:spacing w:after="150" w:line="240" w:lineRule="auto"/>
+        <w:spacing w:after="0"/>
         <w:ind w:left="720"/>
         <w:rPr>
           <w:rFonts w:ascii="Helvetica" w:eastAsia="Times New Roman" w:hAnsi="Helvetica" w:cs="Helvetica"/>
           <w:color w:val="212121"/>
-          <w:sz w:val="21"/>
-          <w:szCs w:val="21"/>
-        </w:rPr>
-      </w:pPr>
-      <w:r>
-        <w:rPr>
-          <w:rFonts w:ascii="Helvetica" w:eastAsia="Times New Roman" w:hAnsi="Helvetica" w:cs="Helvetica"/>
-          <w:color w:val="212121"/>
-          <w:sz w:val="21"/>
-          <w:szCs w:val="21"/>
+          <w:sz w:val="20"/>
+          <w:szCs w:val="20"/>
+        </w:rPr>
+      </w:pPr>
+      <w:r>
+        <w:rPr>
+          <w:rFonts w:ascii="Helvetica" w:eastAsia="Times New Roman" w:hAnsi="Helvetica" w:cs="Helvetica"/>
+          <w:color w:val="212121"/>
+          <w:sz w:val="20"/>
+          <w:szCs w:val="20"/>
         </w:rPr>
         <w:t xml:space="preserve">GROUP BY </w:t>
       </w:r>
@@ -1175,8 +1557,8 @@
         <w:rPr>
           <w:rFonts w:ascii="Helvetica" w:eastAsia="Times New Roman" w:hAnsi="Helvetica" w:cs="Helvetica"/>
           <w:color w:val="212121"/>
-          <w:sz w:val="21"/>
-          <w:szCs w:val="21"/>
+          <w:sz w:val="20"/>
+          <w:szCs w:val="20"/>
         </w:rPr>
         <w:t>Reserves.bid</w:t>
       </w:r>
@@ -1185,21 +1567,21 @@
     <w:p>
       <w:pPr>
         <w:shd w:val="clear" w:color="auto" w:fill="FFFFFF"/>
-        <w:spacing w:after="150" w:line="240" w:lineRule="auto"/>
+        <w:spacing w:after="0"/>
         <w:ind w:left="720"/>
         <w:rPr>
           <w:rFonts w:ascii="Helvetica" w:eastAsia="Times New Roman" w:hAnsi="Helvetica" w:cs="Helvetica"/>
           <w:color w:val="212121"/>
-          <w:sz w:val="21"/>
-          <w:szCs w:val="21"/>
-        </w:rPr>
-      </w:pPr>
-      <w:r>
-        <w:rPr>
-          <w:rFonts w:ascii="Helvetica" w:eastAsia="Times New Roman" w:hAnsi="Helvetica" w:cs="Helvetica"/>
-          <w:color w:val="212121"/>
-          <w:sz w:val="21"/>
-          <w:szCs w:val="21"/>
+          <w:sz w:val="20"/>
+          <w:szCs w:val="20"/>
+        </w:rPr>
+      </w:pPr>
+      <w:r>
+        <w:rPr>
+          <w:rFonts w:ascii="Helvetica" w:eastAsia="Times New Roman" w:hAnsi="Helvetica" w:cs="Helvetica"/>
+          <w:color w:val="212121"/>
+          <w:sz w:val="20"/>
+          <w:szCs w:val="20"/>
         </w:rPr>
         <w:t xml:space="preserve">ORDER BY </w:t>
       </w:r>
@@ -1208,8 +1590,8 @@
         <w:rPr>
           <w:rFonts w:ascii="Helvetica" w:eastAsia="Times New Roman" w:hAnsi="Helvetica" w:cs="Helvetica"/>
           <w:color w:val="212121"/>
-          <w:sz w:val="21"/>
-          <w:szCs w:val="21"/>
+          <w:sz w:val="20"/>
+          <w:szCs w:val="20"/>
         </w:rPr>
         <w:t>Reserves.bid</w:t>
       </w:r>
@@ -1218,8 +1600,8 @@
         <w:rPr>
           <w:rFonts w:ascii="Helvetica" w:eastAsia="Times New Roman" w:hAnsi="Helvetica" w:cs="Helvetica"/>
           <w:color w:val="212121"/>
-          <w:sz w:val="21"/>
-          <w:szCs w:val="21"/>
+          <w:sz w:val="20"/>
+          <w:szCs w:val="20"/>
         </w:rPr>
         <w:t xml:space="preserve"> DESC)</w:t>
       </w:r>
@@ -1227,20 +1609,20 @@
     <w:p>
       <w:pPr>
         <w:shd w:val="clear" w:color="auto" w:fill="FFFFFF"/>
-        <w:spacing w:after="150" w:line="240" w:lineRule="auto"/>
-        <w:rPr>
-          <w:rFonts w:ascii="Helvetica" w:eastAsia="Times New Roman" w:hAnsi="Helvetica" w:cs="Helvetica"/>
-          <w:color w:val="212121"/>
-          <w:sz w:val="21"/>
-          <w:szCs w:val="21"/>
-        </w:rPr>
-      </w:pPr>
-      <w:r>
-        <w:rPr>
-          <w:rFonts w:ascii="Helvetica" w:eastAsia="Times New Roman" w:hAnsi="Helvetica" w:cs="Helvetica"/>
-          <w:color w:val="212121"/>
-          <w:sz w:val="21"/>
-          <w:szCs w:val="21"/>
+        <w:spacing w:after="0"/>
+        <w:rPr>
+          <w:rFonts w:ascii="Helvetica" w:eastAsia="Times New Roman" w:hAnsi="Helvetica" w:cs="Helvetica"/>
+          <w:color w:val="212121"/>
+          <w:sz w:val="20"/>
+          <w:szCs w:val="20"/>
+        </w:rPr>
+      </w:pPr>
+      <w:r>
+        <w:rPr>
+          <w:rFonts w:ascii="Helvetica" w:eastAsia="Times New Roman" w:hAnsi="Helvetica" w:cs="Helvetica"/>
+          <w:color w:val="212121"/>
+          <w:sz w:val="20"/>
+          <w:szCs w:val="20"/>
         </w:rPr>
         <w:t xml:space="preserve">WHERE </w:t>
       </w:r>
@@ -1249,8 +1631,8 @@
         <w:rPr>
           <w:rFonts w:ascii="Helvetica" w:eastAsia="Times New Roman" w:hAnsi="Helvetica" w:cs="Helvetica"/>
           <w:color w:val="212121"/>
-          <w:sz w:val="21"/>
-          <w:szCs w:val="21"/>
+          <w:sz w:val="20"/>
+          <w:szCs w:val="20"/>
         </w:rPr>
         <w:t>avg_age</w:t>
       </w:r>
@@ -1259,15 +1641,15 @@
         <w:rPr>
           <w:rFonts w:ascii="Helvetica" w:eastAsia="Times New Roman" w:hAnsi="Helvetica" w:cs="Helvetica"/>
           <w:color w:val="212121"/>
-          <w:sz w:val="21"/>
-          <w:szCs w:val="21"/>
+          <w:sz w:val="20"/>
+          <w:szCs w:val="20"/>
         </w:rPr>
         <w:t xml:space="preserve"> &gt; 35</w:t>
       </w:r>
     </w:p>
     <w:sectPr>
       <w:pgSz w:w="12240" w:h="15840"/>
-      <w:pgMar w:top="1440" w:right="1440" w:bottom="1440" w:left="1440" w:header="720" w:footer="720" w:gutter="0"/>
+      <w:pgMar w:top="720" w:right="1440" w:bottom="720" w:left="1440" w:header="720" w:footer="720" w:gutter="0"/>
       <w:cols w:space="720"/>
       <w:docGrid w:linePitch="360"/>
     </w:sectPr>

</xml_diff>